<commit_message>
Added more to the Project work 5
</commit_message>
<xml_diff>
--- a/Homework/Project Work 5/Project Work 5.docx
+++ b/Homework/Project Work 5/Project Work 5.docx
@@ -10,15 +10,757 @@
         <w:t>Project Work 5</w:t>
       </w:r>
     </w:p>
-    <w:p>
-      <w:pPr>
-        <w:jc w:val="center"/>
-      </w:pPr>
+    <w:p/>
+    <w:p>
+      <w:r>
+        <w:t>1.</w:t>
+      </w:r>
+    </w:p>
+    <w:p>
+      <w:pPr>
+        <w:pStyle w:val="ListParagraph"/>
+        <w:numPr>
+          <w:ilvl w:val="0"/>
+          <w:numId w:val="2"/>
+        </w:numPr>
+      </w:pPr>
+      <w:r>
+        <w:t xml:space="preserve">Fine the player id given a player name. Turn in the results for Johnny </w:t>
+      </w:r>
+      <w:proofErr w:type="spellStart"/>
+      <w:r>
+        <w:t>Manziel</w:t>
+      </w:r>
+      <w:proofErr w:type="spellEnd"/>
+      <w:r>
+        <w:t>.</w:t>
+      </w:r>
+    </w:p>
+    <w:p>
+      <w:pPr>
+        <w:pStyle w:val="ListParagraph"/>
+        <w:numPr>
+          <w:ilvl w:val="1"/>
+          <w:numId w:val="2"/>
+        </w:numPr>
+      </w:pPr>
+      <w:r>
+        <w:t xml:space="preserve">SELECT </w:t>
+      </w:r>
+      <w:proofErr w:type="spellStart"/>
+      <w:r>
+        <w:t>player_id</w:t>
+      </w:r>
+      <w:proofErr w:type="spellEnd"/>
+      <w:r>
+        <w:t xml:space="preserve"> FROM profiles WHERE name = “Johnny </w:t>
+      </w:r>
+      <w:proofErr w:type="spellStart"/>
+      <w:r>
+        <w:t>Manziel</w:t>
+      </w:r>
+      <w:proofErr w:type="spellEnd"/>
+      <w:r>
+        <w:t>”</w:t>
+      </w:r>
+    </w:p>
+    <w:p>
+      <w:pPr>
+        <w:pStyle w:val="ListParagraph"/>
+        <w:numPr>
+          <w:ilvl w:val="1"/>
+          <w:numId w:val="2"/>
+        </w:numPr>
+      </w:pPr>
+      <w:proofErr w:type="spellStart"/>
+      <w:proofErr w:type="gramStart"/>
+      <w:r>
+        <w:t>db.profiles.find</w:t>
+      </w:r>
+      <w:proofErr w:type="spellEnd"/>
+      <w:proofErr w:type="gramEnd"/>
+      <w:r>
+        <w:t xml:space="preserve">({name: “Johnny </w:t>
+      </w:r>
+      <w:proofErr w:type="spellStart"/>
+      <w:r>
+        <w:t>Manziel</w:t>
+      </w:r>
+      <w:proofErr w:type="spellEnd"/>
+      <w:r>
+        <w:t>”}, {</w:t>
+      </w:r>
+      <w:proofErr w:type="spellStart"/>
+      <w:r>
+        <w:t>player_id</w:t>
+      </w:r>
+      <w:proofErr w:type="spellEnd"/>
+      <w:r>
+        <w:t>: 1})</w:t>
+      </w:r>
+    </w:p>
+    <w:p>
+      <w:pPr>
+        <w:pStyle w:val="ListParagraph"/>
+        <w:numPr>
+          <w:ilvl w:val="1"/>
+          <w:numId w:val="2"/>
+        </w:numPr>
+      </w:pPr>
+      <w:r>
+        <w:rPr>
+          <w:noProof/>
+        </w:rPr>
+        <w:drawing>
+          <wp:inline distT="0" distB="0" distL="0" distR="0" wp14:anchorId="068E6132" wp14:editId="1F335CE2">
+            <wp:extent cx="4684081" cy="425037"/>
+            <wp:effectExtent l="0" t="0" r="0" b="6985"/>
+            <wp:docPr id="3" name="Picture 3"/>
+            <wp:cNvGraphicFramePr>
+              <a:graphicFrameLocks xmlns:a="http://schemas.openxmlformats.org/drawingml/2006/main" noChangeAspect="1"/>
+            </wp:cNvGraphicFramePr>
+            <a:graphic xmlns:a="http://schemas.openxmlformats.org/drawingml/2006/main">
+              <a:graphicData uri="http://schemas.openxmlformats.org/drawingml/2006/picture">
+                <pic:pic xmlns:pic="http://schemas.openxmlformats.org/drawingml/2006/picture">
+                  <pic:nvPicPr>
+                    <pic:cNvPr id="0" name="Screen Shot 2019-03-16 at 6.27.20 PM.png"/>
+                    <pic:cNvPicPr/>
+                  </pic:nvPicPr>
+                  <pic:blipFill>
+                    <a:blip r:embed="rId8">
+                      <a:extLst>
+                        <a:ext uri="{28A0092B-C50C-407E-A947-70E740481C1C}">
+                          <a14:useLocalDpi xmlns:a14="http://schemas.microsoft.com/office/drawing/2010/main" val="0"/>
+                        </a:ext>
+                      </a:extLst>
+                    </a:blip>
+                    <a:stretch>
+                      <a:fillRect/>
+                    </a:stretch>
+                  </pic:blipFill>
+                  <pic:spPr>
+                    <a:xfrm>
+                      <a:off x="0" y="0"/>
+                      <a:ext cx="4684081" cy="425037"/>
+                    </a:xfrm>
+                    <a:prstGeom prst="rect">
+                      <a:avLst/>
+                    </a:prstGeom>
+                  </pic:spPr>
+                </pic:pic>
+              </a:graphicData>
+            </a:graphic>
+          </wp:inline>
+        </w:drawing>
+      </w:r>
+    </w:p>
+    <w:p/>
+    <w:p>
+      <w:pPr>
+        <w:pStyle w:val="ListParagraph"/>
+        <w:numPr>
+          <w:ilvl w:val="0"/>
+          <w:numId w:val="2"/>
+        </w:numPr>
+      </w:pPr>
+      <w:r>
+        <w:t xml:space="preserve">For a given </w:t>
+      </w:r>
+      <w:proofErr w:type="spellStart"/>
+      <w:r>
+        <w:t>player_id</w:t>
+      </w:r>
+      <w:proofErr w:type="spellEnd"/>
+      <w:r>
+        <w:t>, find the games in which that player appeared. Turn in results for id = 14013</w:t>
+      </w:r>
+    </w:p>
+    <w:p>
+      <w:pPr>
+        <w:pStyle w:val="ListParagraph"/>
+        <w:numPr>
+          <w:ilvl w:val="1"/>
+          <w:numId w:val="2"/>
+        </w:numPr>
+      </w:pPr>
+      <w:r>
+        <w:t xml:space="preserve">SELECT  * </w:t>
+      </w:r>
+      <w:proofErr w:type="gramStart"/>
+      <w:r>
+        <w:t>FROM  games</w:t>
+      </w:r>
+      <w:proofErr w:type="gramEnd"/>
+      <w:r>
+        <w:t xml:space="preserve"> WHERE </w:t>
+      </w:r>
+      <w:proofErr w:type="spellStart"/>
+      <w:r>
+        <w:t>player_id</w:t>
+      </w:r>
+      <w:proofErr w:type="spellEnd"/>
+      <w:r>
+        <w:t>=</w:t>
+      </w:r>
+      <w:proofErr w:type="spellStart"/>
+      <w:r>
+        <w:rPr>
+          <w:i/>
+        </w:rPr>
+        <w:t>player_id</w:t>
+      </w:r>
+      <w:proofErr w:type="spellEnd"/>
+    </w:p>
+    <w:p>
+      <w:pPr>
+        <w:pStyle w:val="ListParagraph"/>
+        <w:widowControl w:val="0"/>
+        <w:numPr>
+          <w:ilvl w:val="1"/>
+          <w:numId w:val="2"/>
+        </w:numPr>
+        <w:tabs>
+          <w:tab w:val="left" w:pos="560"/>
+          <w:tab w:val="left" w:pos="1120"/>
+          <w:tab w:val="left" w:pos="1680"/>
+          <w:tab w:val="left" w:pos="2240"/>
+          <w:tab w:val="left" w:pos="2800"/>
+          <w:tab w:val="left" w:pos="3360"/>
+          <w:tab w:val="left" w:pos="3920"/>
+          <w:tab w:val="left" w:pos="4480"/>
+          <w:tab w:val="left" w:pos="5040"/>
+          <w:tab w:val="left" w:pos="5600"/>
+          <w:tab w:val="left" w:pos="6160"/>
+          <w:tab w:val="left" w:pos="6720"/>
+        </w:tabs>
+        <w:autoSpaceDE w:val="0"/>
+        <w:autoSpaceDN w:val="0"/>
+        <w:adjustRightInd w:val="0"/>
+        <w:rPr>
+          <w:rFonts w:ascii="Cambria" w:hAnsi="Cambria" w:cs="Menlo Regular"/>
+        </w:rPr>
+      </w:pPr>
+      <w:proofErr w:type="spellStart"/>
+      <w:proofErr w:type="gramStart"/>
+      <w:r>
+        <w:rPr>
+          <w:rFonts w:ascii="Cambria" w:hAnsi="Cambria" w:cs="Menlo Regular"/>
+        </w:rPr>
+        <w:t>db.games.find</w:t>
+      </w:r>
+      <w:proofErr w:type="spellEnd"/>
+      <w:proofErr w:type="gramEnd"/>
+      <w:r>
+        <w:rPr>
+          <w:rFonts w:ascii="Cambria" w:hAnsi="Cambria" w:cs="Menlo Regular"/>
+        </w:rPr>
+        <w:t>({</w:t>
+      </w:r>
+      <w:proofErr w:type="spellStart"/>
+      <w:r>
+        <w:rPr>
+          <w:rFonts w:ascii="Cambria" w:hAnsi="Cambria" w:cs="Menlo Regular"/>
+        </w:rPr>
+        <w:t>player_id</w:t>
+      </w:r>
+      <w:proofErr w:type="spellEnd"/>
+      <w:r>
+        <w:rPr>
+          <w:rFonts w:ascii="Cambria" w:hAnsi="Cambria" w:cs="Menlo Regular"/>
+        </w:rPr>
+        <w:t>: 14</w:t>
+      </w:r>
+      <w:r>
+        <w:rPr>
+          <w:rFonts w:ascii="Cambria" w:hAnsi="Cambria" w:cs="Menlo Regular"/>
+        </w:rPr>
+        <w:t xml:space="preserve">013}, {date: 1, </w:t>
+      </w:r>
+      <w:proofErr w:type="spellStart"/>
+      <w:r>
+        <w:rPr>
+          <w:rFonts w:ascii="Cambria" w:hAnsi="Cambria" w:cs="Menlo Regular"/>
+        </w:rPr>
+        <w:t>game_number</w:t>
+      </w:r>
+      <w:proofErr w:type="spellEnd"/>
+      <w:r>
+        <w:rPr>
+          <w:rFonts w:ascii="Cambria" w:hAnsi="Cambria" w:cs="Menlo Regular"/>
+        </w:rPr>
+        <w:t xml:space="preserve">: 1, </w:t>
+      </w:r>
+      <w:r>
+        <w:rPr>
+          <w:rFonts w:ascii="Cambria" w:hAnsi="Cambria" w:cs="Menlo Regular"/>
+        </w:rPr>
+        <w:t xml:space="preserve">player_team_score:1, </w:t>
+      </w:r>
+      <w:proofErr w:type="spellStart"/>
+      <w:r>
+        <w:rPr>
+          <w:rFonts w:ascii="Cambria" w:hAnsi="Cambria" w:cs="Menlo Regular"/>
+        </w:rPr>
+        <w:t>opponent_score</w:t>
+      </w:r>
+      <w:proofErr w:type="spellEnd"/>
+      <w:r>
+        <w:rPr>
+          <w:rFonts w:ascii="Cambria" w:hAnsi="Cambria" w:cs="Menlo Regular"/>
+        </w:rPr>
+        <w:t>: 1})</w:t>
+      </w:r>
+    </w:p>
+    <w:p>
+      <w:pPr>
+        <w:pStyle w:val="ListParagraph"/>
+        <w:widowControl w:val="0"/>
+        <w:numPr>
+          <w:ilvl w:val="1"/>
+          <w:numId w:val="2"/>
+        </w:numPr>
+        <w:tabs>
+          <w:tab w:val="left" w:pos="560"/>
+          <w:tab w:val="left" w:pos="1120"/>
+          <w:tab w:val="left" w:pos="1680"/>
+          <w:tab w:val="left" w:pos="2240"/>
+          <w:tab w:val="left" w:pos="2800"/>
+          <w:tab w:val="left" w:pos="3360"/>
+          <w:tab w:val="left" w:pos="3920"/>
+          <w:tab w:val="left" w:pos="4480"/>
+          <w:tab w:val="left" w:pos="5040"/>
+          <w:tab w:val="left" w:pos="5600"/>
+          <w:tab w:val="left" w:pos="6160"/>
+          <w:tab w:val="left" w:pos="6720"/>
+        </w:tabs>
+        <w:autoSpaceDE w:val="0"/>
+        <w:autoSpaceDN w:val="0"/>
+        <w:adjustRightInd w:val="0"/>
+        <w:rPr>
+          <w:rFonts w:ascii="Cambria" w:hAnsi="Cambria" w:cs="Menlo Regular"/>
+        </w:rPr>
+      </w:pPr>
+      <w:r>
+        <w:rPr>
+          <w:rFonts w:ascii="Cambria" w:hAnsi="Cambria" w:cs="Menlo Regular"/>
+        </w:rPr>
+        <w:t>Only displayed date, game number and the scores of the teams to remove clutter from the results</w:t>
+      </w:r>
+    </w:p>
+    <w:p>
+      <w:pPr>
+        <w:pStyle w:val="ListParagraph"/>
+        <w:numPr>
+          <w:ilvl w:val="1"/>
+          <w:numId w:val="2"/>
+        </w:numPr>
+      </w:pPr>
+      <w:r>
+        <w:rPr>
+          <w:noProof/>
+        </w:rPr>
+        <w:drawing>
+          <wp:inline distT="0" distB="0" distL="0" distR="0" wp14:anchorId="3BEC4235" wp14:editId="089A285B">
+            <wp:extent cx="4898274" cy="4822307"/>
+            <wp:effectExtent l="0" t="0" r="4445" b="3810"/>
+            <wp:docPr id="4" name="Picture 4"/>
+            <wp:cNvGraphicFramePr>
+              <a:graphicFrameLocks xmlns:a="http://schemas.openxmlformats.org/drawingml/2006/main" noChangeAspect="1"/>
+            </wp:cNvGraphicFramePr>
+            <a:graphic xmlns:a="http://schemas.openxmlformats.org/drawingml/2006/main">
+              <a:graphicData uri="http://schemas.openxmlformats.org/drawingml/2006/picture">
+                <pic:pic xmlns:pic="http://schemas.openxmlformats.org/drawingml/2006/picture">
+                  <pic:nvPicPr>
+                    <pic:cNvPr id="0" name="Screen Shot 2019-03-16 at 6.41.41 PM.png"/>
+                    <pic:cNvPicPr/>
+                  </pic:nvPicPr>
+                  <pic:blipFill>
+                    <a:blip r:embed="rId9">
+                      <a:extLst>
+                        <a:ext uri="{28A0092B-C50C-407E-A947-70E740481C1C}">
+                          <a14:useLocalDpi xmlns:a14="http://schemas.microsoft.com/office/drawing/2010/main" val="0"/>
+                        </a:ext>
+                      </a:extLst>
+                    </a:blip>
+                    <a:stretch>
+                      <a:fillRect/>
+                    </a:stretch>
+                  </pic:blipFill>
+                  <pic:spPr>
+                    <a:xfrm>
+                      <a:off x="0" y="0"/>
+                      <a:ext cx="4899107" cy="4823127"/>
+                    </a:xfrm>
+                    <a:prstGeom prst="rect">
+                      <a:avLst/>
+                    </a:prstGeom>
+                  </pic:spPr>
+                </pic:pic>
+              </a:graphicData>
+            </a:graphic>
+          </wp:inline>
+        </w:drawing>
+      </w:r>
+    </w:p>
+    <w:p>
+      <w:pPr>
+        <w:pStyle w:val="ListParagraph"/>
+        <w:numPr>
+          <w:ilvl w:val="0"/>
+          <w:numId w:val="2"/>
+        </w:numPr>
+      </w:pPr>
+      <w:r>
+        <w:lastRenderedPageBreak/>
+        <w:t xml:space="preserve">Use the Mongo aggregation pipeline to output the number of games played in by Tom Brady </w:t>
+      </w:r>
+      <w:proofErr w:type="spellStart"/>
+      <w:r>
+        <w:t>vs</w:t>
+      </w:r>
+      <w:proofErr w:type="spellEnd"/>
+      <w:r>
+        <w:t xml:space="preserve"> Terry Bradshaw</w:t>
+      </w:r>
+    </w:p>
+    <w:p>
+      <w:pPr>
+        <w:pStyle w:val="ListParagraph"/>
+        <w:numPr>
+          <w:ilvl w:val="1"/>
+          <w:numId w:val="2"/>
+        </w:numPr>
+      </w:pPr>
+      <w:r>
+        <w:t xml:space="preserve">SELECT * FROM (results for </w:t>
+      </w:r>
+      <w:r>
+        <w:t>Tom Brady) UNION (results for Terry Bradshaw)</w:t>
+      </w:r>
+    </w:p>
+    <w:p>
+      <w:pPr>
+        <w:pStyle w:val="ListParagraph"/>
+        <w:numPr>
+          <w:ilvl w:val="1"/>
+          <w:numId w:val="2"/>
+        </w:numPr>
+      </w:pPr>
+      <w:r>
+        <w:t xml:space="preserve">Tom Brady </w:t>
+      </w:r>
+      <w:proofErr w:type="spellStart"/>
+      <w:r>
+        <w:t>playe</w:t>
+      </w:r>
       <w:bookmarkStart w:id="0" w:name="_GoBack"/>
       <w:bookmarkEnd w:id="0"/>
+      <w:r>
+        <w:t>r_id</w:t>
+      </w:r>
+      <w:proofErr w:type="spellEnd"/>
+      <w:r>
+        <w:t>: 2240</w:t>
+      </w:r>
+    </w:p>
+    <w:p>
+      <w:pPr>
+        <w:pStyle w:val="ListParagraph"/>
+        <w:numPr>
+          <w:ilvl w:val="1"/>
+          <w:numId w:val="2"/>
+        </w:numPr>
+      </w:pPr>
+      <w:r>
+        <w:t xml:space="preserve">Terry Bradshaw </w:t>
+      </w:r>
+      <w:proofErr w:type="spellStart"/>
+      <w:r>
+        <w:t>player_id</w:t>
+      </w:r>
+      <w:proofErr w:type="spellEnd"/>
+      <w:r>
+        <w:t>: 2230</w:t>
+      </w:r>
+    </w:p>
+    <w:p>
+      <w:pPr>
+        <w:pStyle w:val="ListParagraph"/>
+        <w:numPr>
+          <w:ilvl w:val="1"/>
+          <w:numId w:val="2"/>
+        </w:numPr>
+      </w:pPr>
+      <w:r>
+        <w:rPr>
+          <w:noProof/>
+        </w:rPr>
+        <w:drawing>
+          <wp:inline distT="0" distB="0" distL="0" distR="0" wp14:anchorId="140D7D48" wp14:editId="5C52B391">
+            <wp:extent cx="4912681" cy="1033141"/>
+            <wp:effectExtent l="0" t="0" r="0" b="8890"/>
+            <wp:docPr id="5" name="Picture 5"/>
+            <wp:cNvGraphicFramePr>
+              <a:graphicFrameLocks xmlns:a="http://schemas.openxmlformats.org/drawingml/2006/main" noChangeAspect="1"/>
+            </wp:cNvGraphicFramePr>
+            <a:graphic xmlns:a="http://schemas.openxmlformats.org/drawingml/2006/main">
+              <a:graphicData uri="http://schemas.openxmlformats.org/drawingml/2006/picture">
+                <pic:pic xmlns:pic="http://schemas.openxmlformats.org/drawingml/2006/picture">
+                  <pic:nvPicPr>
+                    <pic:cNvPr id="0" name="Screen Shot 2019-03-16 at 7.49.14 PM.png"/>
+                    <pic:cNvPicPr/>
+                  </pic:nvPicPr>
+                  <pic:blipFill>
+                    <a:blip r:embed="rId10">
+                      <a:extLst>
+                        <a:ext uri="{28A0092B-C50C-407E-A947-70E740481C1C}">
+                          <a14:useLocalDpi xmlns:a14="http://schemas.microsoft.com/office/drawing/2010/main" val="0"/>
+                        </a:ext>
+                      </a:extLst>
+                    </a:blip>
+                    <a:stretch>
+                      <a:fillRect/>
+                    </a:stretch>
+                  </pic:blipFill>
+                  <pic:spPr>
+                    <a:xfrm>
+                      <a:off x="0" y="0"/>
+                      <a:ext cx="4914708" cy="1033567"/>
+                    </a:xfrm>
+                    <a:prstGeom prst="rect">
+                      <a:avLst/>
+                    </a:prstGeom>
+                  </pic:spPr>
+                </pic:pic>
+              </a:graphicData>
+            </a:graphic>
+          </wp:inline>
+        </w:drawing>
+      </w:r>
+    </w:p>
+    <w:p>
+      <w:pPr>
+        <w:pStyle w:val="ListParagraph"/>
+        <w:numPr>
+          <w:ilvl w:val="0"/>
+          <w:numId w:val="2"/>
+        </w:numPr>
+      </w:pPr>
+      <w:r>
+        <w:t xml:space="preserve">Use Map/reduce to print out the number of career TDs scored by Jim Brown </w:t>
+      </w:r>
+      <w:proofErr w:type="spellStart"/>
+      <w:r>
+        <w:t>vs</w:t>
+      </w:r>
+      <w:proofErr w:type="spellEnd"/>
+      <w:r>
+        <w:t xml:space="preserve"> Emmitt Smith</w:t>
+      </w:r>
+    </w:p>
+    <w:p>
+      <w:pPr>
+        <w:pStyle w:val="ListParagraph"/>
+        <w:numPr>
+          <w:ilvl w:val="1"/>
+          <w:numId w:val="2"/>
+        </w:numPr>
+      </w:pPr>
+      <w:r>
+        <w:t xml:space="preserve">SELECT </w:t>
+      </w:r>
+      <w:proofErr w:type="gramStart"/>
+      <w:r>
+        <w:t>sum(</w:t>
+      </w:r>
+      <w:proofErr w:type="spellStart"/>
+      <w:proofErr w:type="gramEnd"/>
+      <w:r>
+        <w:t>BrownTDs</w:t>
+      </w:r>
+      <w:proofErr w:type="spellEnd"/>
+      <w:r>
+        <w:t xml:space="preserve">) FROM (SELECT </w:t>
+      </w:r>
+      <w:proofErr w:type="spellStart"/>
+      <w:r>
+        <w:t>rushing_touchdowns</w:t>
+      </w:r>
+      <w:proofErr w:type="spellEnd"/>
+      <w:r>
+        <w:t xml:space="preserve"> + </w:t>
+      </w:r>
+      <w:proofErr w:type="spellStart"/>
+      <w:r>
+        <w:t>receiving_touchdowns</w:t>
+      </w:r>
+      <w:proofErr w:type="spellEnd"/>
+      <w:r>
+        <w:t xml:space="preserve"> AS </w:t>
+      </w:r>
+      <w:proofErr w:type="spellStart"/>
+      <w:r>
+        <w:t>BrownTD</w:t>
+      </w:r>
+      <w:proofErr w:type="spellEnd"/>
+      <w:r>
+        <w:t xml:space="preserve"> FROM games WHERE </w:t>
+      </w:r>
+      <w:proofErr w:type="spellStart"/>
+      <w:r>
+        <w:t>player_ID</w:t>
+      </w:r>
+      <w:proofErr w:type="spellEnd"/>
+      <w:r>
+        <w:t>=</w:t>
+      </w:r>
+      <w:proofErr w:type="spellStart"/>
+      <w:r>
+        <w:t>Jim_Brown_ID</w:t>
+      </w:r>
+      <w:proofErr w:type="spellEnd"/>
+      <w:r>
+        <w:t>)</w:t>
+      </w:r>
+    </w:p>
+    <w:p>
+      <w:pPr>
+        <w:pStyle w:val="ListParagraph"/>
+        <w:numPr>
+          <w:ilvl w:val="1"/>
+          <w:numId w:val="2"/>
+        </w:numPr>
+        <w:rPr>
+          <w:highlight w:val="green"/>
+        </w:rPr>
+      </w:pPr>
+      <w:r>
+        <w:rPr>
+          <w:highlight w:val="green"/>
+        </w:rPr>
+        <w:t>FIGURE THIS OUT</w:t>
+      </w:r>
+    </w:p>
+    <w:p/>
+    <w:p>
+      <w:r>
+        <w:t>2.</w:t>
+      </w:r>
+    </w:p>
+    <w:p>
+      <w:pPr>
+        <w:pStyle w:val="ListParagraph"/>
+        <w:numPr>
+          <w:ilvl w:val="0"/>
+          <w:numId w:val="3"/>
+        </w:numPr>
+      </w:pPr>
+      <w:r>
+        <w:t>For each year played, list a count of games in which John David Crow played.</w:t>
+      </w:r>
+    </w:p>
+    <w:p>
+      <w:pPr>
+        <w:pStyle w:val="ListParagraph"/>
+        <w:numPr>
+          <w:ilvl w:val="1"/>
+          <w:numId w:val="3"/>
+        </w:numPr>
+      </w:pPr>
+      <w:r>
+        <w:t xml:space="preserve">SELECT year, </w:t>
+      </w:r>
+      <w:proofErr w:type="gramStart"/>
+      <w:r>
+        <w:t>COUNT(</w:t>
+      </w:r>
+      <w:proofErr w:type="gramEnd"/>
+      <w:r>
+        <w:t>*) FROM profiles NATURAL JOIN games WHERE name= “John David Crow” GROUP BY year;</w:t>
+      </w:r>
+    </w:p>
+    <w:p>
+      <w:pPr>
+        <w:pStyle w:val="ListParagraph"/>
+        <w:numPr>
+          <w:ilvl w:val="0"/>
+          <w:numId w:val="3"/>
+        </w:numPr>
+      </w:pPr>
+      <w:r>
+        <w:t>In 1990, in what games and what Seattle players had interceptions in a game?</w:t>
+      </w:r>
+    </w:p>
+    <w:p>
+      <w:pPr>
+        <w:pStyle w:val="ListParagraph"/>
+        <w:numPr>
+          <w:ilvl w:val="1"/>
+          <w:numId w:val="3"/>
+        </w:numPr>
+      </w:pPr>
+      <w:r>
+        <w:t xml:space="preserve">SELECT </w:t>
+      </w:r>
+      <w:proofErr w:type="spellStart"/>
+      <w:r>
+        <w:t>games.game_number</w:t>
+      </w:r>
+      <w:proofErr w:type="spellEnd"/>
+      <w:r>
+        <w:t xml:space="preserve">, </w:t>
+      </w:r>
+      <w:proofErr w:type="spellStart"/>
+      <w:r>
+        <w:t>profiles.player_id</w:t>
+      </w:r>
+      <w:proofErr w:type="spellEnd"/>
+      <w:r>
+        <w:t xml:space="preserve"> FROM games, profiles WHERE </w:t>
+      </w:r>
+      <w:proofErr w:type="spellStart"/>
+      <w:r>
+        <w:t>game.defense_interception</w:t>
+      </w:r>
+      <w:proofErr w:type="spellEnd"/>
+      <w:r>
+        <w:t xml:space="preserve"> &lt;&gt;0 AND </w:t>
+      </w:r>
+      <w:proofErr w:type="spellStart"/>
+      <w:r>
+        <w:t>games.team</w:t>
+      </w:r>
+      <w:proofErr w:type="spellEnd"/>
+      <w:r>
+        <w:t xml:space="preserve">= “SEA” AND </w:t>
+      </w:r>
+      <w:proofErr w:type="spellStart"/>
+      <w:r>
+        <w:t>games.year</w:t>
+      </w:r>
+      <w:proofErr w:type="spellEnd"/>
+      <w:r>
+        <w:t xml:space="preserve">= “1990” AND </w:t>
+      </w:r>
+      <w:proofErr w:type="spellStart"/>
+      <w:r>
+        <w:t>games.player_id</w:t>
+      </w:r>
+      <w:proofErr w:type="spellEnd"/>
+      <w:r>
+        <w:t xml:space="preserve"> = </w:t>
+      </w:r>
+      <w:proofErr w:type="spellStart"/>
+      <w:r>
+        <w:t>profiles.player_id</w:t>
+      </w:r>
+      <w:proofErr w:type="spellEnd"/>
+      <w:r>
+        <w:t>;</w:t>
+      </w:r>
     </w:p>
     <w:sectPr>
-      <w:headerReference w:type="default" r:id="rId7"/>
+      <w:headerReference w:type="default" r:id="rId11"/>
       <w:pgSz w:w="12240" w:h="15840"/>
       <w:pgMar w:top="1440" w:right="1800" w:bottom="1440" w:left="1800" w:header="720" w:footer="720" w:gutter="0"/>
       <w:cols w:space="720"/>
@@ -93,6 +835,278 @@
     </w:r>
   </w:p>
 </w:hdr>
+</file>
+
+<file path=word/numbering.xml><?xml version="1.0" encoding="utf-8"?>
+<w:numbering xmlns:wpc="http://schemas.microsoft.com/office/word/2010/wordprocessingCanvas" xmlns:mo="http://schemas.microsoft.com/office/mac/office/2008/main" xmlns:mc="http://schemas.openxmlformats.org/markup-compatibility/2006" xmlns:mv="urn:schemas-microsoft-com:mac:vml" xmlns:o="urn:schemas-microsoft-com:office:office" xmlns:r="http://schemas.openxmlformats.org/officeDocument/2006/relationships" xmlns:m="http://schemas.openxmlformats.org/officeDocument/2006/math" xmlns:v="urn:schemas-microsoft-com:vml" xmlns:wp14="http://schemas.microsoft.com/office/word/2010/wordprocessingDrawing" xmlns:wp="http://schemas.openxmlformats.org/drawingml/2006/wordprocessingDrawing" xmlns:w10="urn:schemas-microsoft-com:office:word" xmlns:w="http://schemas.openxmlformats.org/wordprocessingml/2006/main" xmlns:w14="http://schemas.microsoft.com/office/word/2010/wordml" xmlns:wpg="http://schemas.microsoft.com/office/word/2010/wordprocessingGroup" xmlns:wpi="http://schemas.microsoft.com/office/word/2010/wordprocessingInk" xmlns:wne="http://schemas.microsoft.com/office/word/2006/wordml" xmlns:wps="http://schemas.microsoft.com/office/word/2010/wordprocessingShape" mc:Ignorable="w14 wp14">
+  <w:abstractNum w:abstractNumId="0">
+    <w:nsid w:val="24394762"/>
+    <w:multiLevelType w:val="hybridMultilevel"/>
+    <w:tmpl w:val="90E2BECE"/>
+    <w:lvl w:ilvl="0" w:tplc="04090017">
+      <w:start w:val="1"/>
+      <w:numFmt w:val="lowerLetter"/>
+      <w:lvlText w:val="%1)"/>
+      <w:lvlJc w:val="left"/>
+      <w:pPr>
+        <w:ind w:left="720" w:hanging="360"/>
+      </w:pPr>
+    </w:lvl>
+    <w:lvl w:ilvl="1" w:tplc="04090019">
+      <w:start w:val="1"/>
+      <w:numFmt w:val="lowerLetter"/>
+      <w:lvlText w:val="%2."/>
+      <w:lvlJc w:val="left"/>
+      <w:pPr>
+        <w:ind w:left="1440" w:hanging="360"/>
+      </w:pPr>
+    </w:lvl>
+    <w:lvl w:ilvl="2" w:tplc="0409001B">
+      <w:start w:val="1"/>
+      <w:numFmt w:val="lowerRoman"/>
+      <w:lvlText w:val="%3."/>
+      <w:lvlJc w:val="right"/>
+      <w:pPr>
+        <w:ind w:left="2160" w:hanging="180"/>
+      </w:pPr>
+    </w:lvl>
+    <w:lvl w:ilvl="3" w:tplc="0409000F" w:tentative="1">
+      <w:start w:val="1"/>
+      <w:numFmt w:val="decimal"/>
+      <w:lvlText w:val="%4."/>
+      <w:lvlJc w:val="left"/>
+      <w:pPr>
+        <w:ind w:left="2880" w:hanging="360"/>
+      </w:pPr>
+    </w:lvl>
+    <w:lvl w:ilvl="4" w:tplc="04090019" w:tentative="1">
+      <w:start w:val="1"/>
+      <w:numFmt w:val="lowerLetter"/>
+      <w:lvlText w:val="%5."/>
+      <w:lvlJc w:val="left"/>
+      <w:pPr>
+        <w:ind w:left="3600" w:hanging="360"/>
+      </w:pPr>
+    </w:lvl>
+    <w:lvl w:ilvl="5" w:tplc="0409001B" w:tentative="1">
+      <w:start w:val="1"/>
+      <w:numFmt w:val="lowerRoman"/>
+      <w:lvlText w:val="%6."/>
+      <w:lvlJc w:val="right"/>
+      <w:pPr>
+        <w:ind w:left="4320" w:hanging="180"/>
+      </w:pPr>
+    </w:lvl>
+    <w:lvl w:ilvl="6" w:tplc="0409000F" w:tentative="1">
+      <w:start w:val="1"/>
+      <w:numFmt w:val="decimal"/>
+      <w:lvlText w:val="%7."/>
+      <w:lvlJc w:val="left"/>
+      <w:pPr>
+        <w:ind w:left="5040" w:hanging="360"/>
+      </w:pPr>
+    </w:lvl>
+    <w:lvl w:ilvl="7" w:tplc="04090019" w:tentative="1">
+      <w:start w:val="1"/>
+      <w:numFmt w:val="lowerLetter"/>
+      <w:lvlText w:val="%8."/>
+      <w:lvlJc w:val="left"/>
+      <w:pPr>
+        <w:ind w:left="5760" w:hanging="360"/>
+      </w:pPr>
+    </w:lvl>
+    <w:lvl w:ilvl="8" w:tplc="0409001B" w:tentative="1">
+      <w:start w:val="1"/>
+      <w:numFmt w:val="lowerRoman"/>
+      <w:lvlText w:val="%9."/>
+      <w:lvlJc w:val="right"/>
+      <w:pPr>
+        <w:ind w:left="6480" w:hanging="180"/>
+      </w:pPr>
+    </w:lvl>
+  </w:abstractNum>
+  <w:abstractNum w:abstractNumId="1">
+    <w:nsid w:val="590A11B2"/>
+    <w:multiLevelType w:val="hybridMultilevel"/>
+    <w:tmpl w:val="F7762A82"/>
+    <w:lvl w:ilvl="0" w:tplc="0409000F">
+      <w:start w:val="1"/>
+      <w:numFmt w:val="decimal"/>
+      <w:lvlText w:val="%1."/>
+      <w:lvlJc w:val="left"/>
+      <w:pPr>
+        <w:ind w:left="720" w:hanging="360"/>
+      </w:pPr>
+    </w:lvl>
+    <w:lvl w:ilvl="1" w:tplc="04090019">
+      <w:start w:val="1"/>
+      <w:numFmt w:val="lowerLetter"/>
+      <w:lvlText w:val="%2."/>
+      <w:lvlJc w:val="left"/>
+      <w:pPr>
+        <w:ind w:left="1440" w:hanging="360"/>
+      </w:pPr>
+    </w:lvl>
+    <w:lvl w:ilvl="2" w:tplc="0409001B" w:tentative="1">
+      <w:start w:val="1"/>
+      <w:numFmt w:val="lowerRoman"/>
+      <w:lvlText w:val="%3."/>
+      <w:lvlJc w:val="right"/>
+      <w:pPr>
+        <w:ind w:left="2160" w:hanging="180"/>
+      </w:pPr>
+    </w:lvl>
+    <w:lvl w:ilvl="3" w:tplc="0409000F" w:tentative="1">
+      <w:start w:val="1"/>
+      <w:numFmt w:val="decimal"/>
+      <w:lvlText w:val="%4."/>
+      <w:lvlJc w:val="left"/>
+      <w:pPr>
+        <w:ind w:left="2880" w:hanging="360"/>
+      </w:pPr>
+    </w:lvl>
+    <w:lvl w:ilvl="4" w:tplc="04090019" w:tentative="1">
+      <w:start w:val="1"/>
+      <w:numFmt w:val="lowerLetter"/>
+      <w:lvlText w:val="%5."/>
+      <w:lvlJc w:val="left"/>
+      <w:pPr>
+        <w:ind w:left="3600" w:hanging="360"/>
+      </w:pPr>
+    </w:lvl>
+    <w:lvl w:ilvl="5" w:tplc="0409001B" w:tentative="1">
+      <w:start w:val="1"/>
+      <w:numFmt w:val="lowerRoman"/>
+      <w:lvlText w:val="%6."/>
+      <w:lvlJc w:val="right"/>
+      <w:pPr>
+        <w:ind w:left="4320" w:hanging="180"/>
+      </w:pPr>
+    </w:lvl>
+    <w:lvl w:ilvl="6" w:tplc="0409000F" w:tentative="1">
+      <w:start w:val="1"/>
+      <w:numFmt w:val="decimal"/>
+      <w:lvlText w:val="%7."/>
+      <w:lvlJc w:val="left"/>
+      <w:pPr>
+        <w:ind w:left="5040" w:hanging="360"/>
+      </w:pPr>
+    </w:lvl>
+    <w:lvl w:ilvl="7" w:tplc="04090019" w:tentative="1">
+      <w:start w:val="1"/>
+      <w:numFmt w:val="lowerLetter"/>
+      <w:lvlText w:val="%8."/>
+      <w:lvlJc w:val="left"/>
+      <w:pPr>
+        <w:ind w:left="5760" w:hanging="360"/>
+      </w:pPr>
+    </w:lvl>
+    <w:lvl w:ilvl="8" w:tplc="0409001B" w:tentative="1">
+      <w:start w:val="1"/>
+      <w:numFmt w:val="lowerRoman"/>
+      <w:lvlText w:val="%9."/>
+      <w:lvlJc w:val="right"/>
+      <w:pPr>
+        <w:ind w:left="6480" w:hanging="180"/>
+      </w:pPr>
+    </w:lvl>
+  </w:abstractNum>
+  <w:abstractNum w:abstractNumId="2">
+    <w:nsid w:val="68BE136A"/>
+    <w:multiLevelType w:val="hybridMultilevel"/>
+    <w:tmpl w:val="FF6C5BFE"/>
+    <w:lvl w:ilvl="0" w:tplc="04090017">
+      <w:start w:val="1"/>
+      <w:numFmt w:val="lowerLetter"/>
+      <w:lvlText w:val="%1)"/>
+      <w:lvlJc w:val="left"/>
+      <w:pPr>
+        <w:ind w:left="720" w:hanging="360"/>
+      </w:pPr>
+    </w:lvl>
+    <w:lvl w:ilvl="1" w:tplc="04090019">
+      <w:start w:val="1"/>
+      <w:numFmt w:val="lowerLetter"/>
+      <w:lvlText w:val="%2."/>
+      <w:lvlJc w:val="left"/>
+      <w:pPr>
+        <w:ind w:left="1440" w:hanging="360"/>
+      </w:pPr>
+    </w:lvl>
+    <w:lvl w:ilvl="2" w:tplc="0409001B" w:tentative="1">
+      <w:start w:val="1"/>
+      <w:numFmt w:val="lowerRoman"/>
+      <w:lvlText w:val="%3."/>
+      <w:lvlJc w:val="right"/>
+      <w:pPr>
+        <w:ind w:left="2160" w:hanging="180"/>
+      </w:pPr>
+    </w:lvl>
+    <w:lvl w:ilvl="3" w:tplc="0409000F" w:tentative="1">
+      <w:start w:val="1"/>
+      <w:numFmt w:val="decimal"/>
+      <w:lvlText w:val="%4."/>
+      <w:lvlJc w:val="left"/>
+      <w:pPr>
+        <w:ind w:left="2880" w:hanging="360"/>
+      </w:pPr>
+    </w:lvl>
+    <w:lvl w:ilvl="4" w:tplc="04090019" w:tentative="1">
+      <w:start w:val="1"/>
+      <w:numFmt w:val="lowerLetter"/>
+      <w:lvlText w:val="%5."/>
+      <w:lvlJc w:val="left"/>
+      <w:pPr>
+        <w:ind w:left="3600" w:hanging="360"/>
+      </w:pPr>
+    </w:lvl>
+    <w:lvl w:ilvl="5" w:tplc="0409001B" w:tentative="1">
+      <w:start w:val="1"/>
+      <w:numFmt w:val="lowerRoman"/>
+      <w:lvlText w:val="%6."/>
+      <w:lvlJc w:val="right"/>
+      <w:pPr>
+        <w:ind w:left="4320" w:hanging="180"/>
+      </w:pPr>
+    </w:lvl>
+    <w:lvl w:ilvl="6" w:tplc="0409000F" w:tentative="1">
+      <w:start w:val="1"/>
+      <w:numFmt w:val="decimal"/>
+      <w:lvlText w:val="%7."/>
+      <w:lvlJc w:val="left"/>
+      <w:pPr>
+        <w:ind w:left="5040" w:hanging="360"/>
+      </w:pPr>
+    </w:lvl>
+    <w:lvl w:ilvl="7" w:tplc="04090019" w:tentative="1">
+      <w:start w:val="1"/>
+      <w:numFmt w:val="lowerLetter"/>
+      <w:lvlText w:val="%8."/>
+      <w:lvlJc w:val="left"/>
+      <w:pPr>
+        <w:ind w:left="5760" w:hanging="360"/>
+      </w:pPr>
+    </w:lvl>
+    <w:lvl w:ilvl="8" w:tplc="0409001B" w:tentative="1">
+      <w:start w:val="1"/>
+      <w:numFmt w:val="lowerRoman"/>
+      <w:lvlText w:val="%9."/>
+      <w:lvlJc w:val="right"/>
+      <w:pPr>
+        <w:ind w:left="6480" w:hanging="180"/>
+      </w:pPr>
+    </w:lvl>
+  </w:abstractNum>
+  <w:num w:numId="1">
+    <w:abstractNumId w:val="1"/>
+  </w:num>
+  <w:num w:numId="2">
+    <w:abstractNumId w:val="0"/>
+  </w:num>
+  <w:num w:numId="3">
+    <w:abstractNumId w:val="2"/>
+  </w:num>
+</w:numbering>
 </file>
 
 <file path=word/styles.xml><?xml version="1.0" encoding="utf-8"?>
@@ -319,6 +1333,44 @@
     <w:link w:val="Footer"/>
     <w:uiPriority w:val="99"/>
     <w:rsid w:val="00FB1A21"/>
+  </w:style>
+  <w:style w:type="paragraph" w:styleId="ListParagraph">
+    <w:name w:val="List Paragraph"/>
+    <w:basedOn w:val="Normal"/>
+    <w:uiPriority w:val="34"/>
+    <w:qFormat/>
+    <w:rsid w:val="00423C37"/>
+    <w:pPr>
+      <w:ind w:left="720"/>
+      <w:contextualSpacing/>
+    </w:pPr>
+  </w:style>
+  <w:style w:type="paragraph" w:styleId="BalloonText">
+    <w:name w:val="Balloon Text"/>
+    <w:basedOn w:val="Normal"/>
+    <w:link w:val="BalloonTextChar"/>
+    <w:uiPriority w:val="99"/>
+    <w:semiHidden/>
+    <w:unhideWhenUsed/>
+    <w:rsid w:val="00423C37"/>
+    <w:rPr>
+      <w:rFonts w:ascii="Lucida Grande" w:hAnsi="Lucida Grande"/>
+      <w:sz w:val="18"/>
+      <w:szCs w:val="18"/>
+    </w:rPr>
+  </w:style>
+  <w:style w:type="character" w:customStyle="1" w:styleId="BalloonTextChar">
+    <w:name w:val="Balloon Text Char"/>
+    <w:basedOn w:val="DefaultParagraphFont"/>
+    <w:link w:val="BalloonText"/>
+    <w:uiPriority w:val="99"/>
+    <w:semiHidden/>
+    <w:rsid w:val="00423C37"/>
+    <w:rPr>
+      <w:rFonts w:ascii="Lucida Grande" w:hAnsi="Lucida Grande"/>
+      <w:sz w:val="18"/>
+      <w:szCs w:val="18"/>
+    </w:rPr>
   </w:style>
 </w:styles>
 </file>
@@ -547,6 +1599,44 @@
     <w:link w:val="Footer"/>
     <w:uiPriority w:val="99"/>
     <w:rsid w:val="00FB1A21"/>
+  </w:style>
+  <w:style w:type="paragraph" w:styleId="ListParagraph">
+    <w:name w:val="List Paragraph"/>
+    <w:basedOn w:val="Normal"/>
+    <w:uiPriority w:val="34"/>
+    <w:qFormat/>
+    <w:rsid w:val="00423C37"/>
+    <w:pPr>
+      <w:ind w:left="720"/>
+      <w:contextualSpacing/>
+    </w:pPr>
+  </w:style>
+  <w:style w:type="paragraph" w:styleId="BalloonText">
+    <w:name w:val="Balloon Text"/>
+    <w:basedOn w:val="Normal"/>
+    <w:link w:val="BalloonTextChar"/>
+    <w:uiPriority w:val="99"/>
+    <w:semiHidden/>
+    <w:unhideWhenUsed/>
+    <w:rsid w:val="00423C37"/>
+    <w:rPr>
+      <w:rFonts w:ascii="Lucida Grande" w:hAnsi="Lucida Grande"/>
+      <w:sz w:val="18"/>
+      <w:szCs w:val="18"/>
+    </w:rPr>
+  </w:style>
+  <w:style w:type="character" w:customStyle="1" w:styleId="BalloonTextChar">
+    <w:name w:val="Balloon Text Char"/>
+    <w:basedOn w:val="DefaultParagraphFont"/>
+    <w:link w:val="BalloonText"/>
+    <w:uiPriority w:val="99"/>
+    <w:semiHidden/>
+    <w:rsid w:val="00423C37"/>
+    <w:rPr>
+      <w:rFonts w:ascii="Lucida Grande" w:hAnsi="Lucida Grande"/>
+      <w:sz w:val="18"/>
+      <w:szCs w:val="18"/>
+    </w:rPr>
   </w:style>
 </w:styles>
 </file>

</xml_diff>

<commit_message>
Added the mongodb strings to problem 2 for both parts
</commit_message>
<xml_diff>
--- a/Homework/Project Work 5/Project Work 5.docx
+++ b/Homework/Project Work 5/Project Work 5.docx
@@ -451,12 +451,7 @@
       </w:r>
       <w:proofErr w:type="spellStart"/>
       <w:r>
-        <w:t>playe</w:t>
-      </w:r>
-      <w:bookmarkStart w:id="0" w:name="_GoBack"/>
-      <w:bookmarkEnd w:id="0"/>
-      <w:r>
-        <w:t>r_id</w:t>
+        <w:t>player_id</w:t>
       </w:r>
       <w:proofErr w:type="spellEnd"/>
       <w:r>
@@ -631,14 +626,477 @@
           <w:numId w:val="2"/>
         </w:numPr>
         <w:rPr>
-          <w:highlight w:val="green"/>
-        </w:rPr>
-      </w:pPr>
-      <w:r>
-        <w:rPr>
-          <w:highlight w:val="green"/>
-        </w:rPr>
-        <w:t>FIGURE THIS OUT</w:t>
+          <w:rFonts w:ascii="Cambria" w:hAnsi="Cambria"/>
+        </w:rPr>
+      </w:pPr>
+      <w:r>
+        <w:rPr>
+          <w:rFonts w:ascii="Cambria" w:eastAsia="Times New Roman" w:hAnsi="Cambria" w:cs="Times New Roman"/>
+          <w:color w:val="000000"/>
+        </w:rPr>
+        <w:t xml:space="preserve">Jim </w:t>
+      </w:r>
+      <w:proofErr w:type="spellStart"/>
+      <w:r>
+        <w:rPr>
+          <w:rFonts w:ascii="Cambria" w:eastAsia="Times New Roman" w:hAnsi="Cambria" w:cs="Times New Roman"/>
+          <w:color w:val="000000"/>
+        </w:rPr>
+        <w:t>Brown</w:t>
+      </w:r>
+      <w:proofErr w:type="spellEnd"/>
+    </w:p>
+    <w:p>
+      <w:pPr>
+        <w:pStyle w:val="ListParagraph"/>
+        <w:numPr>
+          <w:ilvl w:val="2"/>
+          <w:numId w:val="2"/>
+        </w:numPr>
+        <w:rPr>
+          <w:rFonts w:ascii="Cambria" w:hAnsi="Cambria"/>
+        </w:rPr>
+      </w:pPr>
+      <w:proofErr w:type="spellStart"/>
+      <w:proofErr w:type="gramStart"/>
+      <w:r>
+        <w:rPr>
+          <w:rFonts w:ascii="Cambria" w:eastAsia="Times New Roman" w:hAnsi="Cambria" w:cs="Times New Roman"/>
+          <w:color w:val="000000"/>
+        </w:rPr>
+        <w:t>db.games.aggregate</w:t>
+      </w:r>
+      <w:proofErr w:type="spellEnd"/>
+      <w:proofErr w:type="gramEnd"/>
+      <w:r>
+        <w:rPr>
+          <w:rFonts w:ascii="Cambria" w:eastAsia="Times New Roman" w:hAnsi="Cambria" w:cs="Times New Roman"/>
+          <w:color w:val="000000"/>
+        </w:rPr>
+        <w:t>([{$match:{player_id:2648}},{"$group" : {_id:"$player_id",</w:t>
+      </w:r>
+      <w:proofErr w:type="spellStart"/>
+      <w:r>
+        <w:rPr>
+          <w:rFonts w:ascii="Cambria" w:eastAsia="Times New Roman" w:hAnsi="Cambria" w:cs="Times New Roman"/>
+          <w:color w:val="000000"/>
+        </w:rPr>
+        <w:t>BrownpTDs</w:t>
+      </w:r>
+      <w:proofErr w:type="spellEnd"/>
+      <w:r>
+        <w:rPr>
+          <w:rFonts w:ascii="Cambria" w:eastAsia="Times New Roman" w:hAnsi="Cambria" w:cs="Times New Roman"/>
+          <w:color w:val="000000"/>
+        </w:rPr>
+        <w:t>:{$sum:"$</w:t>
+      </w:r>
+      <w:proofErr w:type="spellStart"/>
+      <w:r>
+        <w:rPr>
+          <w:rFonts w:ascii="Cambria" w:eastAsia="Times New Roman" w:hAnsi="Cambria" w:cs="Times New Roman"/>
+          <w:color w:val="000000"/>
+        </w:rPr>
+        <w:t>receiving_touchdowns</w:t>
+      </w:r>
+      <w:proofErr w:type="spellEnd"/>
+      <w:r>
+        <w:rPr>
+          <w:rFonts w:ascii="Cambria" w:eastAsia="Times New Roman" w:hAnsi="Cambria" w:cs="Times New Roman"/>
+          <w:color w:val="000000"/>
+        </w:rPr>
+        <w:t>" },</w:t>
+      </w:r>
+      <w:proofErr w:type="spellStart"/>
+      <w:r>
+        <w:rPr>
+          <w:rFonts w:ascii="Cambria" w:eastAsia="Times New Roman" w:hAnsi="Cambria" w:cs="Times New Roman"/>
+          <w:color w:val="000000"/>
+        </w:rPr>
+        <w:t>BrownrTDs</w:t>
+      </w:r>
+      <w:proofErr w:type="spellEnd"/>
+      <w:r>
+        <w:rPr>
+          <w:rFonts w:ascii="Cambria" w:eastAsia="Times New Roman" w:hAnsi="Cambria" w:cs="Times New Roman"/>
+          <w:color w:val="000000"/>
+        </w:rPr>
+        <w:t>:{$sum:"$</w:t>
+      </w:r>
+      <w:proofErr w:type="spellStart"/>
+      <w:r>
+        <w:rPr>
+          <w:rFonts w:ascii="Cambria" w:eastAsia="Times New Roman" w:hAnsi="Cambria" w:cs="Times New Roman"/>
+          <w:color w:val="000000"/>
+        </w:rPr>
+        <w:t>rushing_touchdowns</w:t>
+      </w:r>
+      <w:proofErr w:type="spellEnd"/>
+      <w:r>
+        <w:rPr>
+          <w:rFonts w:ascii="Cambria" w:eastAsia="Times New Roman" w:hAnsi="Cambria" w:cs="Times New Roman"/>
+          <w:color w:val="000000"/>
+        </w:rPr>
+        <w:t>" }}},{"$project" : {_id:"$</w:t>
+      </w:r>
+      <w:proofErr w:type="spellStart"/>
+      <w:r>
+        <w:rPr>
+          <w:rFonts w:ascii="Cambria" w:eastAsia="Times New Roman" w:hAnsi="Cambria" w:cs="Times New Roman"/>
+          <w:color w:val="000000"/>
+        </w:rPr>
+        <w:t>player_id</w:t>
+      </w:r>
+      <w:proofErr w:type="spellEnd"/>
+      <w:r>
+        <w:rPr>
+          <w:rFonts w:ascii="Cambria" w:eastAsia="Times New Roman" w:hAnsi="Cambria" w:cs="Times New Roman"/>
+          <w:color w:val="000000"/>
+        </w:rPr>
+        <w:t xml:space="preserve">", </w:t>
+      </w:r>
+      <w:proofErr w:type="spellStart"/>
+      <w:r>
+        <w:rPr>
+          <w:rFonts w:ascii="Cambria" w:eastAsia="Times New Roman" w:hAnsi="Cambria" w:cs="Times New Roman"/>
+          <w:color w:val="000000"/>
+        </w:rPr>
+        <w:t>BrownTDs</w:t>
+      </w:r>
+      <w:proofErr w:type="spellEnd"/>
+      <w:r>
+        <w:rPr>
+          <w:rFonts w:ascii="Cambria" w:eastAsia="Times New Roman" w:hAnsi="Cambria" w:cs="Times New Roman"/>
+          <w:color w:val="000000"/>
+        </w:rPr>
+        <w:t>:{$sum:["$</w:t>
+      </w:r>
+      <w:proofErr w:type="spellStart"/>
+      <w:r>
+        <w:rPr>
+          <w:rFonts w:ascii="Cambria" w:eastAsia="Times New Roman" w:hAnsi="Cambria" w:cs="Times New Roman"/>
+          <w:color w:val="000000"/>
+        </w:rPr>
+        <w:t>BrownpTDs</w:t>
+      </w:r>
+      <w:proofErr w:type="spellEnd"/>
+      <w:r>
+        <w:rPr>
+          <w:rFonts w:ascii="Cambria" w:eastAsia="Times New Roman" w:hAnsi="Cambria" w:cs="Times New Roman"/>
+          <w:color w:val="000000"/>
+        </w:rPr>
+        <w:t>","$</w:t>
+      </w:r>
+      <w:proofErr w:type="spellStart"/>
+      <w:r>
+        <w:rPr>
+          <w:rFonts w:ascii="Cambria" w:eastAsia="Times New Roman" w:hAnsi="Cambria" w:cs="Times New Roman"/>
+          <w:color w:val="000000"/>
+        </w:rPr>
+        <w:t>BrownrTDs</w:t>
+      </w:r>
+      <w:proofErr w:type="spellEnd"/>
+      <w:r>
+        <w:rPr>
+          <w:rFonts w:ascii="Cambria" w:eastAsia="Times New Roman" w:hAnsi="Cambria" w:cs="Times New Roman"/>
+          <w:color w:val="000000"/>
+        </w:rPr>
+        <w:t>"] }}}])</w:t>
+      </w:r>
+    </w:p>
+    <w:p>
+      <w:pPr>
+        <w:pStyle w:val="ListParagraph"/>
+        <w:numPr>
+          <w:ilvl w:val="1"/>
+          <w:numId w:val="2"/>
+        </w:numPr>
+        <w:rPr>
+          <w:rFonts w:ascii="Cambria" w:hAnsi="Cambria"/>
+        </w:rPr>
+      </w:pPr>
+      <w:r>
+        <w:rPr>
+          <w:rFonts w:ascii="Cambria" w:hAnsi="Cambria"/>
+          <w:noProof/>
+        </w:rPr>
+        <w:drawing>
+          <wp:inline distT="0" distB="0" distL="0" distR="0" wp14:anchorId="3C347FDB" wp14:editId="384937C5">
+            <wp:extent cx="4684081" cy="3628536"/>
+            <wp:effectExtent l="0" t="0" r="0" b="3810"/>
+            <wp:docPr id="1" name="Picture 1"/>
+            <wp:cNvGraphicFramePr>
+              <a:graphicFrameLocks xmlns:a="http://schemas.openxmlformats.org/drawingml/2006/main" noChangeAspect="1"/>
+            </wp:cNvGraphicFramePr>
+            <a:graphic xmlns:a="http://schemas.openxmlformats.org/drawingml/2006/main">
+              <a:graphicData uri="http://schemas.openxmlformats.org/drawingml/2006/picture">
+                <pic:pic xmlns:pic="http://schemas.openxmlformats.org/drawingml/2006/picture">
+                  <pic:nvPicPr>
+                    <pic:cNvPr id="0" name="Screen Shot 2019-03-16 at 9.28.27 PM.png"/>
+                    <pic:cNvPicPr/>
+                  </pic:nvPicPr>
+                  <pic:blipFill>
+                    <a:blip r:embed="rId11">
+                      <a:extLst>
+                        <a:ext uri="{28A0092B-C50C-407E-A947-70E740481C1C}">
+                          <a14:useLocalDpi xmlns:a14="http://schemas.microsoft.com/office/drawing/2010/main" val="0"/>
+                        </a:ext>
+                      </a:extLst>
+                    </a:blip>
+                    <a:stretch>
+                      <a:fillRect/>
+                    </a:stretch>
+                  </pic:blipFill>
+                  <pic:spPr>
+                    <a:xfrm>
+                      <a:off x="0" y="0"/>
+                      <a:ext cx="4684081" cy="3628536"/>
+                    </a:xfrm>
+                    <a:prstGeom prst="rect">
+                      <a:avLst/>
+                    </a:prstGeom>
+                  </pic:spPr>
+                </pic:pic>
+              </a:graphicData>
+            </a:graphic>
+          </wp:inline>
+        </w:drawing>
+      </w:r>
+    </w:p>
+    <w:p>
+      <w:pPr>
+        <w:pStyle w:val="ListParagraph"/>
+        <w:numPr>
+          <w:ilvl w:val="1"/>
+          <w:numId w:val="2"/>
+        </w:numPr>
+        <w:rPr>
+          <w:rFonts w:ascii="Cambria" w:hAnsi="Cambria"/>
+        </w:rPr>
+      </w:pPr>
+      <w:r>
+        <w:rPr>
+          <w:rFonts w:ascii="Cambria" w:eastAsia="Times New Roman" w:hAnsi="Cambria" w:cs="Times New Roman"/>
+          <w:color w:val="000000"/>
+        </w:rPr>
+        <w:t>Emmitt Smith</w:t>
+      </w:r>
+    </w:p>
+    <w:p>
+      <w:pPr>
+        <w:pStyle w:val="ListParagraph"/>
+        <w:numPr>
+          <w:ilvl w:val="2"/>
+          <w:numId w:val="2"/>
+        </w:numPr>
+        <w:rPr>
+          <w:rFonts w:ascii="Cambria" w:hAnsi="Cambria"/>
+        </w:rPr>
+      </w:pPr>
+      <w:proofErr w:type="spellStart"/>
+      <w:proofErr w:type="gramStart"/>
+      <w:r>
+        <w:rPr>
+          <w:rFonts w:ascii="Cambria" w:eastAsia="Times New Roman" w:hAnsi="Cambria" w:cs="Times New Roman"/>
+          <w:color w:val="000000"/>
+        </w:rPr>
+        <w:t>db.games.aggregate</w:t>
+      </w:r>
+      <w:proofErr w:type="spellEnd"/>
+      <w:proofErr w:type="gramEnd"/>
+      <w:r>
+        <w:rPr>
+          <w:rFonts w:ascii="Cambria" w:eastAsia="Times New Roman" w:hAnsi="Cambria" w:cs="Times New Roman"/>
+          <w:color w:val="000000"/>
+        </w:rPr>
+        <w:t>([{$match:{player_id:2648}},{"$group" : {_id:"$player_id",</w:t>
+      </w:r>
+      <w:proofErr w:type="spellStart"/>
+      <w:r>
+        <w:rPr>
+          <w:rFonts w:ascii="Cambria" w:eastAsia="Times New Roman" w:hAnsi="Cambria" w:cs="Times New Roman"/>
+          <w:color w:val="000000"/>
+        </w:rPr>
+        <w:t>BrownpTDs</w:t>
+      </w:r>
+      <w:proofErr w:type="spellEnd"/>
+      <w:r>
+        <w:rPr>
+          <w:rFonts w:ascii="Cambria" w:eastAsia="Times New Roman" w:hAnsi="Cambria" w:cs="Times New Roman"/>
+          <w:color w:val="000000"/>
+        </w:rPr>
+        <w:t>:{$sum:"$</w:t>
+      </w:r>
+      <w:proofErr w:type="spellStart"/>
+      <w:r>
+        <w:rPr>
+          <w:rFonts w:ascii="Cambria" w:eastAsia="Times New Roman" w:hAnsi="Cambria" w:cs="Times New Roman"/>
+          <w:color w:val="000000"/>
+        </w:rPr>
+        <w:t>receiving_touchdowns</w:t>
+      </w:r>
+      <w:proofErr w:type="spellEnd"/>
+      <w:r>
+        <w:rPr>
+          <w:rFonts w:ascii="Cambria" w:eastAsia="Times New Roman" w:hAnsi="Cambria" w:cs="Times New Roman"/>
+          <w:color w:val="000000"/>
+        </w:rPr>
+        <w:t>" },</w:t>
+      </w:r>
+      <w:proofErr w:type="spellStart"/>
+      <w:r>
+        <w:rPr>
+          <w:rFonts w:ascii="Cambria" w:eastAsia="Times New Roman" w:hAnsi="Cambria" w:cs="Times New Roman"/>
+          <w:color w:val="000000"/>
+        </w:rPr>
+        <w:t>BrownrTDs</w:t>
+      </w:r>
+      <w:proofErr w:type="spellEnd"/>
+      <w:r>
+        <w:rPr>
+          <w:rFonts w:ascii="Cambria" w:eastAsia="Times New Roman" w:hAnsi="Cambria" w:cs="Times New Roman"/>
+          <w:color w:val="000000"/>
+        </w:rPr>
+        <w:t>:{$sum:"$</w:t>
+      </w:r>
+      <w:proofErr w:type="spellStart"/>
+      <w:r>
+        <w:rPr>
+          <w:rFonts w:ascii="Cambria" w:eastAsia="Times New Roman" w:hAnsi="Cambria" w:cs="Times New Roman"/>
+          <w:color w:val="000000"/>
+        </w:rPr>
+        <w:t>rushing_touchdowns</w:t>
+      </w:r>
+      <w:proofErr w:type="spellEnd"/>
+      <w:r>
+        <w:rPr>
+          <w:rFonts w:ascii="Cambria" w:eastAsia="Times New Roman" w:hAnsi="Cambria" w:cs="Times New Roman"/>
+          <w:color w:val="000000"/>
+        </w:rPr>
+        <w:t>" }}},{"$project" : {_id:"$</w:t>
+      </w:r>
+      <w:proofErr w:type="spellStart"/>
+      <w:r>
+        <w:rPr>
+          <w:rFonts w:ascii="Cambria" w:eastAsia="Times New Roman" w:hAnsi="Cambria" w:cs="Times New Roman"/>
+          <w:color w:val="000000"/>
+        </w:rPr>
+        <w:t>player_id</w:t>
+      </w:r>
+      <w:proofErr w:type="spellEnd"/>
+      <w:r>
+        <w:rPr>
+          <w:rFonts w:ascii="Cambria" w:eastAsia="Times New Roman" w:hAnsi="Cambria" w:cs="Times New Roman"/>
+          <w:color w:val="000000"/>
+        </w:rPr>
+        <w:t xml:space="preserve">", </w:t>
+      </w:r>
+      <w:proofErr w:type="spellStart"/>
+      <w:r>
+        <w:rPr>
+          <w:rFonts w:ascii="Cambria" w:eastAsia="Times New Roman" w:hAnsi="Cambria" w:cs="Times New Roman"/>
+          <w:color w:val="000000"/>
+        </w:rPr>
+        <w:t>BrownTDs</w:t>
+      </w:r>
+      <w:proofErr w:type="spellEnd"/>
+      <w:r>
+        <w:rPr>
+          <w:rFonts w:ascii="Cambria" w:eastAsia="Times New Roman" w:hAnsi="Cambria" w:cs="Times New Roman"/>
+          <w:color w:val="000000"/>
+        </w:rPr>
+        <w:t>:{$sum:["$</w:t>
+      </w:r>
+      <w:proofErr w:type="spellStart"/>
+      <w:r>
+        <w:rPr>
+          <w:rFonts w:ascii="Cambria" w:eastAsia="Times New Roman" w:hAnsi="Cambria" w:cs="Times New Roman"/>
+          <w:color w:val="000000"/>
+        </w:rPr>
+        <w:t>BrownpTDs</w:t>
+      </w:r>
+      <w:proofErr w:type="spellEnd"/>
+      <w:r>
+        <w:rPr>
+          <w:rFonts w:ascii="Cambria" w:eastAsia="Times New Roman" w:hAnsi="Cambria" w:cs="Times New Roman"/>
+          <w:color w:val="000000"/>
+        </w:rPr>
+        <w:t>","$</w:t>
+      </w:r>
+      <w:proofErr w:type="spellStart"/>
+      <w:r>
+        <w:rPr>
+          <w:rFonts w:ascii="Cambria" w:eastAsia="Times New Roman" w:hAnsi="Cambria" w:cs="Times New Roman"/>
+          <w:color w:val="000000"/>
+        </w:rPr>
+        <w:t>BrownrTDs</w:t>
+      </w:r>
+      <w:proofErr w:type="spellEnd"/>
+      <w:r>
+        <w:rPr>
+          <w:rFonts w:ascii="Cambria" w:eastAsia="Times New Roman" w:hAnsi="Cambria" w:cs="Times New Roman"/>
+          <w:color w:val="000000"/>
+        </w:rPr>
+        <w:t>"] }}}])</w:t>
+      </w:r>
+    </w:p>
+    <w:p>
+      <w:pPr>
+        <w:pStyle w:val="ListParagraph"/>
+        <w:numPr>
+          <w:ilvl w:val="1"/>
+          <w:numId w:val="2"/>
+        </w:numPr>
+        <w:rPr>
+          <w:rFonts w:ascii="Cambria" w:hAnsi="Cambria"/>
+        </w:rPr>
+      </w:pPr>
+      <w:r>
+        <w:rPr>
+          <w:rFonts w:ascii="Cambria" w:hAnsi="Cambria"/>
+          <w:noProof/>
+        </w:rPr>
+        <w:drawing>
+          <wp:inline distT="0" distB="0" distL="0" distR="0" wp14:anchorId="65DB80E5" wp14:editId="77C02D34">
+            <wp:extent cx="4569781" cy="3789639"/>
+            <wp:effectExtent l="0" t="0" r="2540" b="0"/>
+            <wp:docPr id="2" name="Picture 2"/>
+            <wp:cNvGraphicFramePr>
+              <a:graphicFrameLocks xmlns:a="http://schemas.openxmlformats.org/drawingml/2006/main" noChangeAspect="1"/>
+            </wp:cNvGraphicFramePr>
+            <a:graphic xmlns:a="http://schemas.openxmlformats.org/drawingml/2006/main">
+              <a:graphicData uri="http://schemas.openxmlformats.org/drawingml/2006/picture">
+                <pic:pic xmlns:pic="http://schemas.openxmlformats.org/drawingml/2006/picture">
+                  <pic:nvPicPr>
+                    <pic:cNvPr id="0" name="Screen Shot 2019-03-16 at 9.31.44 PM.png"/>
+                    <pic:cNvPicPr/>
+                  </pic:nvPicPr>
+                  <pic:blipFill>
+                    <a:blip r:embed="rId12">
+                      <a:extLst>
+                        <a:ext uri="{28A0092B-C50C-407E-A947-70E740481C1C}">
+                          <a14:useLocalDpi xmlns:a14="http://schemas.microsoft.com/office/drawing/2010/main" val="0"/>
+                        </a:ext>
+                      </a:extLst>
+                    </a:blip>
+                    <a:stretch>
+                      <a:fillRect/>
+                    </a:stretch>
+                  </pic:blipFill>
+                  <pic:spPr>
+                    <a:xfrm>
+                      <a:off x="0" y="0"/>
+                      <a:ext cx="4569781" cy="3789639"/>
+                    </a:xfrm>
+                    <a:prstGeom prst="rect">
+                      <a:avLst/>
+                    </a:prstGeom>
+                  </pic:spPr>
+                </pic:pic>
+              </a:graphicData>
+            </a:graphic>
+          </wp:inline>
+        </w:drawing>
       </w:r>
     </w:p>
     <w:p/>
@@ -704,7 +1162,12 @@
       </w:r>
       <w:proofErr w:type="spellStart"/>
       <w:r>
-        <w:t>games.game_number</w:t>
+        <w:t>games.ga</w:t>
+      </w:r>
+      <w:bookmarkStart w:id="0" w:name="_GoBack"/>
+      <w:bookmarkEnd w:id="0"/>
+      <w:r>
+        <w:t>me_number</w:t>
       </w:r>
       <w:proofErr w:type="spellEnd"/>
       <w:r>
@@ -759,8 +1222,102 @@
         <w:t>;</w:t>
       </w:r>
     </w:p>
+    <w:p>
+      <w:pPr>
+        <w:pStyle w:val="ListParagraph"/>
+        <w:numPr>
+          <w:ilvl w:val="1"/>
+          <w:numId w:val="3"/>
+        </w:numPr>
+        <w:rPr>
+          <w:rFonts w:ascii="Cambria" w:hAnsi="Cambria"/>
+        </w:rPr>
+      </w:pPr>
+      <w:proofErr w:type="spellStart"/>
+      <w:proofErr w:type="gramStart"/>
+      <w:r>
+        <w:rPr>
+          <w:rFonts w:ascii="Cambria" w:eastAsia="Times New Roman" w:hAnsi="Cambria" w:cs="Times New Roman"/>
+          <w:color w:val="000000"/>
+        </w:rPr>
+        <w:t>db.games.aggregate</w:t>
+      </w:r>
+      <w:proofErr w:type="spellEnd"/>
+      <w:proofErr w:type="gramEnd"/>
+      <w:r>
+        <w:rPr>
+          <w:rFonts w:ascii="Cambria" w:eastAsia="Times New Roman" w:hAnsi="Cambria" w:cs="Times New Roman"/>
+          <w:color w:val="000000"/>
+        </w:rPr>
+        <w:t xml:space="preserve">([{$match:{year:"1990", team: "SEA", </w:t>
+      </w:r>
+      <w:proofErr w:type="spellStart"/>
+      <w:r>
+        <w:rPr>
+          <w:rFonts w:ascii="Cambria" w:eastAsia="Times New Roman" w:hAnsi="Cambria" w:cs="Times New Roman"/>
+          <w:color w:val="000000"/>
+        </w:rPr>
+        <w:t>defense_interceptions</w:t>
+      </w:r>
+      <w:proofErr w:type="spellEnd"/>
+      <w:r>
+        <w:rPr>
+          <w:rFonts w:ascii="Cambria" w:eastAsia="Times New Roman" w:hAnsi="Cambria" w:cs="Times New Roman"/>
+          <w:color w:val="000000"/>
+        </w:rPr>
+        <w:t>:{$ne:0}}},  {"$project":{_id:0, player:"$</w:t>
+      </w:r>
+      <w:proofErr w:type="spellStart"/>
+      <w:r>
+        <w:rPr>
+          <w:rFonts w:ascii="Cambria" w:eastAsia="Times New Roman" w:hAnsi="Cambria" w:cs="Times New Roman"/>
+          <w:color w:val="000000"/>
+        </w:rPr>
+        <w:t>player_id</w:t>
+      </w:r>
+      <w:proofErr w:type="spellEnd"/>
+      <w:r>
+        <w:rPr>
+          <w:rFonts w:ascii="Cambria" w:eastAsia="Times New Roman" w:hAnsi="Cambria" w:cs="Times New Roman"/>
+          <w:color w:val="000000"/>
+        </w:rPr>
+        <w:t xml:space="preserve">", </w:t>
+      </w:r>
+      <w:proofErr w:type="spellStart"/>
+      <w:r>
+        <w:rPr>
+          <w:rFonts w:ascii="Cambria" w:eastAsia="Times New Roman" w:hAnsi="Cambria" w:cs="Times New Roman"/>
+          <w:color w:val="000000"/>
+        </w:rPr>
+        <w:t>gameNum</w:t>
+      </w:r>
+      <w:proofErr w:type="spellEnd"/>
+      <w:r>
+        <w:rPr>
+          <w:rFonts w:ascii="Cambria" w:eastAsia="Times New Roman" w:hAnsi="Cambria" w:cs="Times New Roman"/>
+          <w:color w:val="000000"/>
+        </w:rPr>
+        <w:t>:"$</w:t>
+      </w:r>
+      <w:proofErr w:type="spellStart"/>
+      <w:r>
+        <w:rPr>
+          <w:rFonts w:ascii="Cambria" w:eastAsia="Times New Roman" w:hAnsi="Cambria" w:cs="Times New Roman"/>
+          <w:color w:val="000000"/>
+        </w:rPr>
+        <w:t>game_number</w:t>
+      </w:r>
+      <w:proofErr w:type="spellEnd"/>
+      <w:r>
+        <w:rPr>
+          <w:rFonts w:ascii="Cambria" w:eastAsia="Times New Roman" w:hAnsi="Cambria" w:cs="Times New Roman"/>
+          <w:color w:val="000000"/>
+        </w:rPr>
+        <w:t>"}}])</w:t>
+      </w:r>
+    </w:p>
     <w:sectPr>
-      <w:headerReference w:type="default" r:id="rId11"/>
+      <w:headerReference w:type="default" r:id="rId13"/>
       <w:pgSz w:w="12240" w:h="15840"/>
       <w:pgMar w:top="1440" w:right="1800" w:bottom="1440" w:left="1800" w:header="720" w:footer="720" w:gutter="0"/>
       <w:cols w:space="720"/>

</xml_diff>

<commit_message>
Finished project work 5
</commit_message>
<xml_diff>
--- a/Homework/Project Work 5/Project Work 5.docx
+++ b/Homework/Project Work 5/Project Work 5.docx
@@ -10,9 +10,200 @@
         <w:t>Project Work 5</w:t>
       </w:r>
     </w:p>
+    <w:p>
+      <w:pPr>
+        <w:jc w:val="center"/>
+      </w:pPr>
+    </w:p>
+    <w:p>
+      <w:pPr>
+        <w:jc w:val="center"/>
+      </w:pPr>
+    </w:p>
+    <w:p>
+      <w:pPr>
+        <w:jc w:val="center"/>
+      </w:pPr>
+    </w:p>
+    <w:p>
+      <w:pPr>
+        <w:jc w:val="center"/>
+      </w:pPr>
+    </w:p>
+    <w:p>
+      <w:pPr>
+        <w:jc w:val="center"/>
+      </w:pPr>
+    </w:p>
+    <w:p>
+      <w:pPr>
+        <w:jc w:val="center"/>
+      </w:pPr>
+    </w:p>
+    <w:p>
+      <w:pPr>
+        <w:jc w:val="center"/>
+      </w:pPr>
+    </w:p>
+    <w:p>
+      <w:pPr>
+        <w:jc w:val="center"/>
+      </w:pPr>
+    </w:p>
+    <w:p>
+      <w:pPr>
+        <w:jc w:val="center"/>
+      </w:pPr>
+    </w:p>
+    <w:p>
+      <w:pPr>
+        <w:jc w:val="center"/>
+      </w:pPr>
+    </w:p>
+    <w:p>
+      <w:pPr>
+        <w:jc w:val="center"/>
+      </w:pPr>
+    </w:p>
+    <w:p>
+      <w:pPr>
+        <w:jc w:val="center"/>
+      </w:pPr>
+    </w:p>
+    <w:p>
+      <w:pPr>
+        <w:jc w:val="center"/>
+      </w:pPr>
+    </w:p>
+    <w:p>
+      <w:pPr>
+        <w:jc w:val="center"/>
+      </w:pPr>
+    </w:p>
+    <w:p>
+      <w:pPr>
+        <w:jc w:val="center"/>
+      </w:pPr>
+    </w:p>
+    <w:p>
+      <w:pPr>
+        <w:jc w:val="center"/>
+      </w:pPr>
+    </w:p>
+    <w:p>
+      <w:pPr>
+        <w:jc w:val="center"/>
+      </w:pPr>
+    </w:p>
+    <w:p>
+      <w:pPr>
+        <w:jc w:val="center"/>
+      </w:pPr>
+    </w:p>
+    <w:p>
+      <w:pPr>
+        <w:jc w:val="center"/>
+      </w:pPr>
+      <w:r>
+        <w:t>“An Aggie Does Not Lie, Cheat, Or Steal, Nor Tolerate Those Who Do”</w:t>
+      </w:r>
+    </w:p>
+    <w:p>
+      <w:pPr>
+        <w:jc w:val="center"/>
+      </w:pPr>
+    </w:p>
+    <w:p>
+      <w:pPr>
+        <w:jc w:val="center"/>
+      </w:pPr>
+    </w:p>
+    <w:p>
+      <w:pPr>
+        <w:jc w:val="center"/>
+      </w:pPr>
+      <w:r>
+        <w:softHyphen/>
+      </w:r>
+      <w:r>
+        <w:softHyphen/>
+      </w:r>
+      <w:r>
+        <w:softHyphen/>
+      </w:r>
+      <w:r>
+        <w:softHyphen/>
+      </w:r>
+      <w:r>
+        <w:softHyphen/>
+      </w:r>
+      <w:r>
+        <w:softHyphen/>
+      </w:r>
+      <w:r>
+        <w:softHyphen/>
+      </w:r>
+      <w:r>
+        <w:softHyphen/>
+      </w:r>
+      <w:r>
+        <w:softHyphen/>
+      </w:r>
+      <w:r>
+        <w:softHyphen/>
+      </w:r>
+      <w:r>
+        <w:softHyphen/>
+      </w:r>
+      <w:r>
+        <w:softHyphen/>
+      </w:r>
+      <w:r>
+        <w:softHyphen/>
+      </w:r>
+      <w:r>
+        <w:softHyphen/>
+      </w:r>
+      <w:r>
+        <w:softHyphen/>
+      </w:r>
+      <w:r>
+        <w:softHyphen/>
+      </w:r>
+      <w:r>
+        <w:softHyphen/>
+      </w:r>
+      <w:r>
+        <w:softHyphen/>
+        <w:t>___________________________________________________</w:t>
+      </w:r>
+    </w:p>
     <w:p/>
-    <w:p>
-      <w:r>
+    <w:p/>
+    <w:p/>
+    <w:p/>
+    <w:p/>
+    <w:p/>
+    <w:p/>
+    <w:p/>
+    <w:p/>
+    <w:p/>
+    <w:p/>
+    <w:p/>
+    <w:p/>
+    <w:p/>
+    <w:p/>
+    <w:p/>
+    <w:p/>
+    <w:p/>
+    <w:p/>
+    <w:p/>
+    <w:p/>
+    <w:p/>
+    <w:p/>
+    <w:p>
+      <w:r>
+        <w:lastRenderedPageBreak/>
         <w:t>1.</w:t>
       </w:r>
     </w:p>
@@ -411,7 +602,6 @@
         </w:numPr>
       </w:pPr>
       <w:r>
-        <w:lastRenderedPageBreak/>
         <w:t xml:space="preserve">Use the Mongo aggregation pipeline to output the number of games played in by Tom Brady </w:t>
       </w:r>
       <w:proofErr w:type="spellStart"/>
@@ -634,17 +824,8 @@
           <w:rFonts w:ascii="Cambria" w:eastAsia="Times New Roman" w:hAnsi="Cambria" w:cs="Times New Roman"/>
           <w:color w:val="000000"/>
         </w:rPr>
-        <w:t xml:space="preserve">Jim </w:t>
-      </w:r>
-      <w:proofErr w:type="spellStart"/>
-      <w:r>
-        <w:rPr>
-          <w:rFonts w:ascii="Cambria" w:eastAsia="Times New Roman" w:hAnsi="Cambria" w:cs="Times New Roman"/>
-          <w:color w:val="000000"/>
-        </w:rPr>
-        <w:t>Brown</w:t>
-      </w:r>
-      <w:proofErr w:type="spellEnd"/>
+        <w:t>Jim Brown</w:t>
+      </w:r>
     </w:p>
     <w:p>
       <w:pPr>
@@ -1141,6 +1322,148 @@
       <w:pPr>
         <w:pStyle w:val="ListParagraph"/>
         <w:numPr>
+          <w:ilvl w:val="1"/>
+          <w:numId w:val="3"/>
+        </w:numPr>
+      </w:pPr>
+      <w:proofErr w:type="spellStart"/>
+      <w:proofErr w:type="gramStart"/>
+      <w:r>
+        <w:t>db.games.aggregate</w:t>
+      </w:r>
+      <w:proofErr w:type="spellEnd"/>
+      <w:proofErr w:type="gramEnd"/>
+      <w:r>
+        <w:t>([{$match:{player_id:4847}},{$group:{_id:"$</w:t>
+      </w:r>
+      <w:proofErr w:type="spellStart"/>
+      <w:r>
+        <w:t>year",</w:t>
+      </w:r>
+      <w:bookmarkStart w:id="0" w:name="_GoBack"/>
+      <w:bookmarkEnd w:id="0"/>
+      <w:r>
+        <w:t>count</w:t>
+      </w:r>
+      <w:proofErr w:type="spellEnd"/>
+      <w:r>
+        <w:t>:{$sum:1}}}])</w:t>
+      </w:r>
+    </w:p>
+    <w:p>
+      <w:pPr>
+        <w:pStyle w:val="ListParagraph"/>
+        <w:numPr>
+          <w:ilvl w:val="1"/>
+          <w:numId w:val="3"/>
+        </w:numPr>
+      </w:pPr>
+      <w:r>
+        <w:rPr>
+          <w:noProof/>
+        </w:rPr>
+        <w:drawing>
+          <wp:inline distT="0" distB="0" distL="0" distR="0" wp14:anchorId="1D56FA17" wp14:editId="6CF097B6">
+            <wp:extent cx="5040132" cy="1203448"/>
+            <wp:effectExtent l="0" t="0" r="0" b="0"/>
+            <wp:docPr id="9" name="Picture 9"/>
+            <wp:cNvGraphicFramePr>
+              <a:graphicFrameLocks xmlns:a="http://schemas.openxmlformats.org/drawingml/2006/main" noChangeAspect="1"/>
+            </wp:cNvGraphicFramePr>
+            <a:graphic xmlns:a="http://schemas.openxmlformats.org/drawingml/2006/main">
+              <a:graphicData uri="http://schemas.openxmlformats.org/drawingml/2006/picture">
+                <pic:pic xmlns:pic="http://schemas.openxmlformats.org/drawingml/2006/picture">
+                  <pic:nvPicPr>
+                    <pic:cNvPr id="0" name="Screen Shot 2019-03-20 at 8.48.43 PM.png"/>
+                    <pic:cNvPicPr/>
+                  </pic:nvPicPr>
+                  <pic:blipFill>
+                    <a:blip r:embed="rId13">
+                      <a:extLst>
+                        <a:ext uri="{28A0092B-C50C-407E-A947-70E740481C1C}">
+                          <a14:useLocalDpi xmlns:a14="http://schemas.microsoft.com/office/drawing/2010/main" val="0"/>
+                        </a:ext>
+                      </a:extLst>
+                    </a:blip>
+                    <a:stretch>
+                      <a:fillRect/>
+                    </a:stretch>
+                  </pic:blipFill>
+                  <pic:spPr>
+                    <a:xfrm>
+                      <a:off x="0" y="0"/>
+                      <a:ext cx="5041193" cy="1203701"/>
+                    </a:xfrm>
+                    <a:prstGeom prst="rect">
+                      <a:avLst/>
+                    </a:prstGeom>
+                  </pic:spPr>
+                </pic:pic>
+              </a:graphicData>
+            </a:graphic>
+          </wp:inline>
+        </w:drawing>
+      </w:r>
+    </w:p>
+    <w:p>
+      <w:pPr>
+        <w:pStyle w:val="ListParagraph"/>
+        <w:numPr>
+          <w:ilvl w:val="1"/>
+          <w:numId w:val="3"/>
+        </w:numPr>
+      </w:pPr>
+      <w:r>
+        <w:rPr>
+          <w:noProof/>
+        </w:rPr>
+        <w:drawing>
+          <wp:inline distT="0" distB="0" distL="0" distR="0" wp14:anchorId="5E2826E8" wp14:editId="4E4A39F3">
+            <wp:extent cx="4687022" cy="3350895"/>
+            <wp:effectExtent l="0" t="0" r="12065" b="1905"/>
+            <wp:docPr id="7" name="Picture 7"/>
+            <wp:cNvGraphicFramePr>
+              <a:graphicFrameLocks xmlns:a="http://schemas.openxmlformats.org/drawingml/2006/main" noChangeAspect="1"/>
+            </wp:cNvGraphicFramePr>
+            <a:graphic xmlns:a="http://schemas.openxmlformats.org/drawingml/2006/main">
+              <a:graphicData uri="http://schemas.openxmlformats.org/drawingml/2006/picture">
+                <pic:pic xmlns:pic="http://schemas.openxmlformats.org/drawingml/2006/picture">
+                  <pic:nvPicPr>
+                    <pic:cNvPr id="0" name="Screen Shot 2019-03-20 at 7.05.38 PM.png"/>
+                    <pic:cNvPicPr/>
+                  </pic:nvPicPr>
+                  <pic:blipFill>
+                    <a:blip r:embed="rId14">
+                      <a:extLst>
+                        <a:ext uri="{28A0092B-C50C-407E-A947-70E740481C1C}">
+                          <a14:useLocalDpi xmlns:a14="http://schemas.microsoft.com/office/drawing/2010/main" val="0"/>
+                        </a:ext>
+                      </a:extLst>
+                    </a:blip>
+                    <a:stretch>
+                      <a:fillRect/>
+                    </a:stretch>
+                  </pic:blipFill>
+                  <pic:spPr>
+                    <a:xfrm>
+                      <a:off x="0" y="0"/>
+                      <a:ext cx="4687022" cy="3350895"/>
+                    </a:xfrm>
+                    <a:prstGeom prst="rect">
+                      <a:avLst/>
+                    </a:prstGeom>
+                  </pic:spPr>
+                </pic:pic>
+              </a:graphicData>
+            </a:graphic>
+          </wp:inline>
+        </w:drawing>
+      </w:r>
+    </w:p>
+    <w:p>
+      <w:pPr>
+        <w:pStyle w:val="ListParagraph"/>
+        <w:numPr>
           <w:ilvl w:val="0"/>
           <w:numId w:val="3"/>
         </w:numPr>
@@ -1162,12 +1485,7 @@
       </w:r>
       <w:proofErr w:type="spellStart"/>
       <w:r>
-        <w:t>games.ga</w:t>
-      </w:r>
-      <w:bookmarkStart w:id="0" w:name="_GoBack"/>
-      <w:bookmarkEnd w:id="0"/>
-      <w:r>
-        <w:t>me_number</w:t>
+        <w:t>games.game_number</w:t>
       </w:r>
       <w:proofErr w:type="spellEnd"/>
       <w:r>
@@ -1316,8 +1634,126 @@
         <w:t>"}}])</w:t>
       </w:r>
     </w:p>
+    <w:p>
+      <w:pPr>
+        <w:pStyle w:val="ListParagraph"/>
+        <w:numPr>
+          <w:ilvl w:val="1"/>
+          <w:numId w:val="3"/>
+        </w:numPr>
+        <w:rPr>
+          <w:rFonts w:ascii="Cambria" w:hAnsi="Cambria"/>
+        </w:rPr>
+      </w:pPr>
+      <w:r>
+        <w:rPr>
+          <w:rFonts w:ascii="Cambria" w:hAnsi="Cambria"/>
+          <w:noProof/>
+        </w:rPr>
+        <w:drawing>
+          <wp:inline distT="0" distB="0" distL="0" distR="0" wp14:anchorId="55C011CA" wp14:editId="3B36CDBA">
+            <wp:extent cx="4984536" cy="2424769"/>
+            <wp:effectExtent l="0" t="0" r="0" b="0"/>
+            <wp:docPr id="8" name="Picture 8"/>
+            <wp:cNvGraphicFramePr>
+              <a:graphicFrameLocks xmlns:a="http://schemas.openxmlformats.org/drawingml/2006/main" noChangeAspect="1"/>
+            </wp:cNvGraphicFramePr>
+            <a:graphic xmlns:a="http://schemas.openxmlformats.org/drawingml/2006/main">
+              <a:graphicData uri="http://schemas.openxmlformats.org/drawingml/2006/picture">
+                <pic:pic xmlns:pic="http://schemas.openxmlformats.org/drawingml/2006/picture">
+                  <pic:nvPicPr>
+                    <pic:cNvPr id="0" name="Screen Shot 2019-03-20 at 8.47.58 PM.png"/>
+                    <pic:cNvPicPr/>
+                  </pic:nvPicPr>
+                  <pic:blipFill>
+                    <a:blip r:embed="rId15">
+                      <a:extLst>
+                        <a:ext uri="{28A0092B-C50C-407E-A947-70E740481C1C}">
+                          <a14:useLocalDpi xmlns:a14="http://schemas.microsoft.com/office/drawing/2010/main" val="0"/>
+                        </a:ext>
+                      </a:extLst>
+                    </a:blip>
+                    <a:stretch>
+                      <a:fillRect/>
+                    </a:stretch>
+                  </pic:blipFill>
+                  <pic:spPr>
+                    <a:xfrm>
+                      <a:off x="0" y="0"/>
+                      <a:ext cx="4984536" cy="2424769"/>
+                    </a:xfrm>
+                    <a:prstGeom prst="rect">
+                      <a:avLst/>
+                    </a:prstGeom>
+                  </pic:spPr>
+                </pic:pic>
+              </a:graphicData>
+            </a:graphic>
+          </wp:inline>
+        </w:drawing>
+      </w:r>
+    </w:p>
+    <w:p>
+      <w:pPr>
+        <w:pStyle w:val="ListParagraph"/>
+        <w:numPr>
+          <w:ilvl w:val="1"/>
+          <w:numId w:val="3"/>
+        </w:numPr>
+        <w:rPr>
+          <w:rFonts w:ascii="Cambria" w:hAnsi="Cambria"/>
+        </w:rPr>
+      </w:pPr>
+      <w:r>
+        <w:rPr>
+          <w:rFonts w:ascii="Cambria" w:hAnsi="Cambria"/>
+          <w:noProof/>
+        </w:rPr>
+        <w:drawing>
+          <wp:inline distT="0" distB="0" distL="0" distR="0" wp14:anchorId="4B9FA420" wp14:editId="4F232F07">
+            <wp:extent cx="4561004" cy="3380105"/>
+            <wp:effectExtent l="0" t="0" r="11430" b="0"/>
+            <wp:docPr id="6" name="Picture 6"/>
+            <wp:cNvGraphicFramePr>
+              <a:graphicFrameLocks xmlns:a="http://schemas.openxmlformats.org/drawingml/2006/main" noChangeAspect="1"/>
+            </wp:cNvGraphicFramePr>
+            <a:graphic xmlns:a="http://schemas.openxmlformats.org/drawingml/2006/main">
+              <a:graphicData uri="http://schemas.openxmlformats.org/drawingml/2006/picture">
+                <pic:pic xmlns:pic="http://schemas.openxmlformats.org/drawingml/2006/picture">
+                  <pic:nvPicPr>
+                    <pic:cNvPr id="0" name="Screen Shot 2019-03-20 at 8.36.25 PM.png"/>
+                    <pic:cNvPicPr/>
+                  </pic:nvPicPr>
+                  <pic:blipFill>
+                    <a:blip r:embed="rId16">
+                      <a:extLst>
+                        <a:ext uri="{28A0092B-C50C-407E-A947-70E740481C1C}">
+                          <a14:useLocalDpi xmlns:a14="http://schemas.microsoft.com/office/drawing/2010/main" val="0"/>
+                        </a:ext>
+                      </a:extLst>
+                    </a:blip>
+                    <a:stretch>
+                      <a:fillRect/>
+                    </a:stretch>
+                  </pic:blipFill>
+                  <pic:spPr>
+                    <a:xfrm>
+                      <a:off x="0" y="0"/>
+                      <a:ext cx="4561004" cy="3380105"/>
+                    </a:xfrm>
+                    <a:prstGeom prst="rect">
+                      <a:avLst/>
+                    </a:prstGeom>
+                  </pic:spPr>
+                </pic:pic>
+              </a:graphicData>
+            </a:graphic>
+          </wp:inline>
+        </w:drawing>
+      </w:r>
+    </w:p>
     <w:sectPr>
-      <w:headerReference w:type="default" r:id="rId13"/>
+      <w:headerReference w:type="default" r:id="rId17"/>
       <w:pgSz w:w="12240" w:h="15840"/>
       <w:pgMar w:top="1440" w:right="1800" w:bottom="1440" w:left="1800" w:header="720" w:footer="720" w:gutter="0"/>
       <w:cols w:space="720"/>

</xml_diff>